<commit_message>
Created survey of xml processing java libraries
</commit_message>
<xml_diff>
--- a/Обзор библиотек/Обзор библиотек для работы с JSON файлами.docx
+++ b/Обзор библиотек/Обзор библиотек для работы с JSON файлами.docx
@@ -44,7 +44,6 @@
           <w:bCs/>
           <w:sz w:val="32"/>
           <w:szCs w:val="32"/>
-          <w:lang w:val="en-US"/>
         </w:rPr>
       </w:pPr>
       <w:r>
@@ -63,10 +62,12 @@
         <w:ind w:firstLine="0"/>
       </w:pPr>
       <w:r>
-        <w:rPr>
-          <w:lang w:val="en-US"/>
-        </w:rPr>
         <w:tab/>
+      </w:r>
+      <w:r>
+        <w:rPr>
+          <w:lang w:val="en-US"/>
+        </w:rPr>
         <w:t>Jackson</w:t>
       </w:r>
       <w:r>
@@ -551,11 +552,6 @@
     <w:p>
       <w:pPr>
         <w:ind w:firstLine="0"/>
-      </w:pPr>
-    </w:p>
-    <w:p>
-      <w:pPr>
-        <w:ind w:firstLine="0"/>
         <w:jc w:val="center"/>
         <w:rPr>
           <w:b/>
@@ -801,12 +797,14 @@
       <w:r>
         <w:t xml:space="preserve">и </w:t>
       </w:r>
+      <w:proofErr w:type="spellStart"/>
       <w:r>
         <w:rPr>
           <w:lang w:val="en-US"/>
         </w:rPr>
         <w:t>StAX</w:t>
       </w:r>
+      <w:proofErr w:type="spellEnd"/>
       <w:r>
         <w:t xml:space="preserve"> </w:t>
       </w:r>
@@ -821,6 +819,12 @@
       </w:r>
       <w:r>
         <w:t>)</w:t>
+      </w:r>
+      <w:r>
+        <w:rPr>
+          <w:lang w:val="en-US"/>
+        </w:rPr>
+        <w:t>;</w:t>
       </w:r>
     </w:p>
     <w:p>
@@ -844,10 +848,7 @@
         <w:t xml:space="preserve"> </w:t>
       </w:r>
       <w:r>
-        <w:t>файла в виде дерева (вложенность одних объектов в другие)</w:t>
-      </w:r>
-      <w:r>
-        <w:t xml:space="preserve">, как </w:t>
+        <w:t xml:space="preserve">файла в виде дерева (вложенность одних объектов в другие), как </w:t>
       </w:r>
       <w:r>
         <w:rPr>
@@ -868,8 +869,13 @@
         <w:t>xml</w:t>
       </w:r>
       <w:r>
-        <w:t>;</w:t>
-      </w:r>
+        <w:t>.</w:t>
+      </w:r>
+    </w:p>
+    <w:p>
+      <w:pPr>
+        <w:ind w:firstLine="0"/>
+      </w:pPr>
     </w:p>
     <w:p>
       <w:pPr>

</xml_diff>